<commit_message>
update the proposal file with revised details
</commit_message>
<xml_diff>
--- a/Proposal of Midterm Project.docx
+++ b/Proposal of Midterm Project.docx
@@ -47,16 +47,6 @@
       <w:pPr>
         <w:jc w:val="center"/>
         <w:rPr>
-          <w:rFonts w:ascii="Times New Roman" w:hAnsi="Times New Roman" w:cs="Times New Roman"/>
-          <w:color w:val="000000"/>
-          <w:sz w:val="28"/>
-          <w:szCs w:val="28"/>
-          <w:bdr w:val="none" w:sz="0" w:space="0" w:color="auto" w:frame="1"/>
-          <w:shd w:val="clear" w:color="auto" w:fill="FFFFFF"/>
-        </w:rPr>
-      </w:pPr>
-      <w:r>
-        <w:rPr>
           <w:rFonts w:ascii="Times New Roman" w:hAnsi="Times New Roman" w:cs="Times New Roman" w:hint="eastAsia"/>
           <w:color w:val="000000"/>
           <w:sz w:val="28"/>
@@ -64,6 +54,16 @@
           <w:bdr w:val="none" w:sz="0" w:space="0" w:color="auto" w:frame="1"/>
           <w:shd w:val="clear" w:color="auto" w:fill="FFFFFF"/>
         </w:rPr>
+      </w:pPr>
+      <w:r>
+        <w:rPr>
+          <w:rFonts w:ascii="Times New Roman" w:hAnsi="Times New Roman" w:cs="Times New Roman" w:hint="eastAsia"/>
+          <w:color w:val="000000"/>
+          <w:sz w:val="28"/>
+          <w:szCs w:val="28"/>
+          <w:bdr w:val="none" w:sz="0" w:space="0" w:color="auto" w:frame="1"/>
+          <w:shd w:val="clear" w:color="auto" w:fill="FFFFFF"/>
+        </w:rPr>
         <w:t>J</w:t>
       </w:r>
       <w:r>
@@ -77,34 +77,6 @@
         </w:rPr>
         <w:t>inyu Li</w:t>
       </w:r>
-    </w:p>
-    <w:p>
-      <w:pPr>
-        <w:rPr>
-          <w:rFonts w:ascii="Times New Roman" w:hAnsi="Times New Roman" w:cs="Times New Roman" w:hint="eastAsia"/>
-          <w:b/>
-          <w:bCs/>
-          <w:color w:val="000000"/>
-          <w:sz w:val="32"/>
-          <w:szCs w:val="32"/>
-          <w:bdr w:val="none" w:sz="0" w:space="0" w:color="auto" w:frame="1"/>
-          <w:shd w:val="clear" w:color="auto" w:fill="FFFFFF"/>
-        </w:rPr>
-      </w:pPr>
-    </w:p>
-    <w:p>
-      <w:pPr>
-        <w:rPr>
-          <w:rFonts w:ascii="Times New Roman" w:hAnsi="Times New Roman" w:cs="Times New Roman"/>
-          <w:b/>
-          <w:bCs/>
-          <w:color w:val="000000"/>
-          <w:sz w:val="32"/>
-          <w:szCs w:val="32"/>
-          <w:bdr w:val="none" w:sz="0" w:space="0" w:color="auto" w:frame="1"/>
-          <w:shd w:val="clear" w:color="auto" w:fill="FFFFFF"/>
-        </w:rPr>
-      </w:pPr>
     </w:p>
     <w:p>
       <w:pPr>
@@ -186,18 +158,7 @@
           <w:bdr w:val="none" w:sz="0" w:space="0" w:color="auto" w:frame="1"/>
           <w:shd w:val="clear" w:color="auto" w:fill="FFFFFF"/>
         </w:rPr>
-        <w:t>internet</w:t>
-      </w:r>
-      <w:r>
-        <w:rPr>
-          <w:rFonts w:ascii="Times New Roman" w:hAnsi="Times New Roman" w:cs="Times New Roman"/>
-          <w:color w:val="000000"/>
-          <w:sz w:val="28"/>
-          <w:szCs w:val="28"/>
-          <w:bdr w:val="none" w:sz="0" w:space="0" w:color="auto" w:frame="1"/>
-          <w:shd w:val="clear" w:color="auto" w:fill="FFFFFF"/>
-        </w:rPr>
-        <w:t xml:space="preserve"> company, or consulting company as a data scientist</w:t>
+        <w:t>internet company, or consulting company as a data scientist</w:t>
       </w:r>
       <w:r>
         <w:rPr>
@@ -344,17 +305,120 @@
         <w:ind w:firstLineChars="0"/>
         <w:rPr>
           <w:rFonts w:ascii="Times New Roman" w:hAnsi="Times New Roman" w:cs="Times New Roman"/>
-          <w:sz w:val="18"/>
-          <w:szCs w:val="20"/>
-        </w:rPr>
-      </w:pPr>
-      <w:r>
-        <w:rPr>
-          <w:rFonts w:ascii="Times New Roman" w:hAnsi="Times New Roman" w:cs="Times New Roman"/>
-          <w:sz w:val="18"/>
-          <w:szCs w:val="20"/>
+          <w:color w:val="000000"/>
+          <w:sz w:val="28"/>
+          <w:szCs w:val="28"/>
+          <w:bdr w:val="none" w:sz="0" w:space="0" w:color="auto" w:frame="1"/>
+          <w:shd w:val="clear" w:color="auto" w:fill="FFFFFF"/>
+        </w:rPr>
+      </w:pPr>
+      <w:r>
+        <w:rPr>
+          <w:rFonts w:ascii="Times New Roman" w:hAnsi="Times New Roman" w:cs="Times New Roman"/>
+          <w:b/>
+          <w:bCs/>
+          <w:color w:val="000000"/>
+          <w:sz w:val="28"/>
+          <w:szCs w:val="28"/>
+          <w:bdr w:val="none" w:sz="0" w:space="0" w:color="auto" w:frame="1"/>
+          <w:shd w:val="clear" w:color="auto" w:fill="FFFFFF"/>
         </w:rPr>
         <w:t>Question:</w:t>
+      </w:r>
+      <w:r>
+        <w:rPr>
+          <w:rFonts w:ascii="Times New Roman" w:hAnsi="Times New Roman" w:cs="Times New Roman"/>
+          <w:b/>
+          <w:bCs/>
+          <w:color w:val="000000"/>
+          <w:sz w:val="28"/>
+          <w:szCs w:val="28"/>
+          <w:bdr w:val="none" w:sz="0" w:space="0" w:color="auto" w:frame="1"/>
+          <w:shd w:val="clear" w:color="auto" w:fill="FFFFFF"/>
+        </w:rPr>
+        <w:t xml:space="preserve"> </w:t>
+      </w:r>
+      <w:r>
+        <w:rPr>
+          <w:rFonts w:ascii="Times New Roman" w:hAnsi="Times New Roman" w:cs="Times New Roman"/>
+          <w:color w:val="000000"/>
+          <w:sz w:val="28"/>
+          <w:szCs w:val="28"/>
+          <w:bdr w:val="none" w:sz="0" w:space="0" w:color="auto" w:frame="1"/>
+          <w:shd w:val="clear" w:color="auto" w:fill="FFFFFF"/>
+        </w:rPr>
+        <w:t xml:space="preserve">Are there some differences of ratings of games among different types of </w:t>
+      </w:r>
+      <w:r>
+        <w:rPr>
+          <w:rFonts w:ascii="Times New Roman" w:hAnsi="Times New Roman" w:cs="Times New Roman"/>
+          <w:color w:val="000000"/>
+          <w:sz w:val="28"/>
+          <w:szCs w:val="28"/>
+          <w:bdr w:val="none" w:sz="0" w:space="0" w:color="auto" w:frame="1"/>
+          <w:shd w:val="clear" w:color="auto" w:fill="FFFFFF"/>
+        </w:rPr>
+        <w:t>games</w:t>
+      </w:r>
+      <w:r>
+        <w:rPr>
+          <w:rFonts w:ascii="Times New Roman" w:hAnsi="Times New Roman" w:cs="Times New Roman"/>
+          <w:color w:val="000000"/>
+          <w:sz w:val="28"/>
+          <w:szCs w:val="28"/>
+          <w:bdr w:val="none" w:sz="0" w:space="0" w:color="auto" w:frame="1"/>
+          <w:shd w:val="clear" w:color="auto" w:fill="FFFFFF"/>
+        </w:rPr>
+        <w:t>?</w:t>
+      </w:r>
+    </w:p>
+    <w:p>
+      <w:pPr>
+        <w:pStyle w:val="ListParagraph"/>
+        <w:ind w:left="360" w:firstLineChars="0" w:firstLine="0"/>
+        <w:rPr>
+          <w:rFonts w:ascii="Times New Roman" w:hAnsi="Times New Roman" w:cs="Times New Roman" w:hint="eastAsia"/>
+          <w:b/>
+          <w:bCs/>
+          <w:color w:val="000000"/>
+          <w:sz w:val="28"/>
+          <w:szCs w:val="28"/>
+          <w:bdr w:val="none" w:sz="0" w:space="0" w:color="auto" w:frame="1"/>
+          <w:shd w:val="clear" w:color="auto" w:fill="FFFFFF"/>
+        </w:rPr>
+      </w:pPr>
+      <w:r>
+        <w:rPr>
+          <w:rFonts w:ascii="Times New Roman" w:hAnsi="Times New Roman" w:cs="Times New Roman"/>
+          <w:color w:val="000000"/>
+          <w:sz w:val="28"/>
+          <w:szCs w:val="28"/>
+          <w:bdr w:val="none" w:sz="0" w:space="0" w:color="auto" w:frame="1"/>
+          <w:shd w:val="clear" w:color="auto" w:fill="FFFFFF"/>
+        </w:rPr>
+        <w:t>How variables like amounts of owner, play time,</w:t>
+      </w:r>
+      <w:r>
+        <w:rPr>
+          <w:rFonts w:ascii="Times New Roman" w:hAnsi="Times New Roman" w:cs="Times New Roman"/>
+          <w:color w:val="000000"/>
+          <w:sz w:val="28"/>
+          <w:szCs w:val="28"/>
+          <w:bdr w:val="none" w:sz="0" w:space="0" w:color="auto" w:frame="1"/>
+          <w:shd w:val="clear" w:color="auto" w:fill="FFFFFF"/>
+        </w:rPr>
+        <w:t xml:space="preserve"> price of games and so on </w:t>
+      </w:r>
+      <w:r>
+        <w:rPr>
+          <w:rFonts w:ascii="Times New Roman" w:hAnsi="Times New Roman" w:cs="Times New Roman"/>
+          <w:color w:val="000000"/>
+          <w:sz w:val="28"/>
+          <w:szCs w:val="28"/>
+          <w:bdr w:val="none" w:sz="0" w:space="0" w:color="auto" w:frame="1"/>
+          <w:shd w:val="clear" w:color="auto" w:fill="FFFFFF"/>
+        </w:rPr>
+        <w:t>correlated with the ratings of games?</w:t>
       </w:r>
     </w:p>
     <w:p>
@@ -367,26 +431,78 @@
         <w:ind w:firstLineChars="0"/>
         <w:rPr>
           <w:rFonts w:ascii="Times New Roman" w:hAnsi="Times New Roman" w:cs="Times New Roman"/>
-          <w:sz w:val="18"/>
-          <w:szCs w:val="20"/>
+          <w:b/>
+          <w:bCs/>
+          <w:color w:val="000000"/>
+          <w:sz w:val="28"/>
+          <w:szCs w:val="28"/>
+          <w:bdr w:val="none" w:sz="0" w:space="0" w:color="auto" w:frame="1"/>
+          <w:shd w:val="clear" w:color="auto" w:fill="FFFFFF"/>
         </w:rPr>
       </w:pPr>
       <w:r>
         <w:rPr>
           <w:rFonts w:ascii="Times New Roman" w:hAnsi="Times New Roman" w:cs="Times New Roman" w:hint="eastAsia"/>
-          <w:sz w:val="18"/>
-          <w:szCs w:val="20"/>
+          <w:b/>
+          <w:bCs/>
+          <w:color w:val="000000"/>
+          <w:sz w:val="28"/>
+          <w:szCs w:val="28"/>
+          <w:bdr w:val="none" w:sz="0" w:space="0" w:color="auto" w:frame="1"/>
+          <w:shd w:val="clear" w:color="auto" w:fill="FFFFFF"/>
         </w:rPr>
         <w:t>D</w:t>
       </w:r>
       <w:r>
         <w:rPr>
           <w:rFonts w:ascii="Times New Roman" w:hAnsi="Times New Roman" w:cs="Times New Roman"/>
-          <w:sz w:val="18"/>
-          <w:szCs w:val="20"/>
+          <w:b/>
+          <w:bCs/>
+          <w:color w:val="000000"/>
+          <w:sz w:val="28"/>
+          <w:szCs w:val="28"/>
+          <w:bdr w:val="none" w:sz="0" w:space="0" w:color="auto" w:frame="1"/>
+          <w:shd w:val="clear" w:color="auto" w:fill="FFFFFF"/>
         </w:rPr>
         <w:t>ata source:</w:t>
       </w:r>
+      <w:r>
+        <w:rPr>
+          <w:rFonts w:ascii="Times New Roman" w:hAnsi="Times New Roman" w:cs="Times New Roman"/>
+          <w:b/>
+          <w:bCs/>
+          <w:color w:val="000000"/>
+          <w:sz w:val="28"/>
+          <w:szCs w:val="28"/>
+          <w:bdr w:val="none" w:sz="0" w:space="0" w:color="auto" w:frame="1"/>
+          <w:shd w:val="clear" w:color="auto" w:fill="FFFFFF"/>
+        </w:rPr>
+        <w:t xml:space="preserve"> </w:t>
+      </w:r>
+      <w:r>
+        <w:rPr>
+          <w:rFonts w:ascii="Times New Roman" w:hAnsi="Times New Roman" w:cs="Times New Roman"/>
+          <w:color w:val="000000"/>
+          <w:sz w:val="28"/>
+          <w:szCs w:val="28"/>
+          <w:bdr w:val="none" w:sz="0" w:space="0" w:color="auto" w:frame="1"/>
+          <w:shd w:val="clear" w:color="auto" w:fill="FFFFFF"/>
+        </w:rPr>
+        <w:t>Kaggle--</w:t>
+      </w:r>
+      <w:hyperlink r:id="rId5" w:history="1">
+        <w:r>
+          <w:rPr>
+            <w:rFonts w:ascii="Times New Roman" w:hAnsi="Times New Roman" w:cs="Times New Roman"/>
+            <w:color w:val="000000"/>
+            <w:sz w:val="28"/>
+            <w:szCs w:val="28"/>
+            <w:bdr w:val="none" w:sz="0" w:space="0" w:color="auto" w:frame="1"/>
+            <w:shd w:val="clear" w:color="auto" w:fill="FFFFFF"/>
+          </w:rPr>
+          <w:t>https://www.kaggle.com/nikdavis/steam-store-games</w:t>
+        </w:r>
+      </w:hyperlink>
     </w:p>
     <w:p>
       <w:pPr>
@@ -398,17 +514,177 @@
         <w:ind w:firstLineChars="0"/>
         <w:rPr>
           <w:rFonts w:ascii="Times New Roman" w:hAnsi="Times New Roman" w:cs="Times New Roman"/>
-          <w:sz w:val="18"/>
-          <w:szCs w:val="20"/>
-        </w:rPr>
-      </w:pPr>
-      <w:r>
-        <w:rPr>
-          <w:rFonts w:ascii="Times New Roman" w:hAnsi="Times New Roman" w:cs="Times New Roman"/>
-          <w:sz w:val="18"/>
-          <w:szCs w:val="20"/>
+          <w:b/>
+          <w:bCs/>
+          <w:color w:val="000000"/>
+          <w:sz w:val="28"/>
+          <w:szCs w:val="28"/>
+          <w:bdr w:val="none" w:sz="0" w:space="0" w:color="auto" w:frame="1"/>
+          <w:shd w:val="clear" w:color="auto" w:fill="FFFFFF"/>
+        </w:rPr>
+      </w:pPr>
+      <w:r>
+        <w:rPr>
+          <w:rFonts w:ascii="Times New Roman" w:hAnsi="Times New Roman" w:cs="Times New Roman"/>
+          <w:b/>
+          <w:bCs/>
+          <w:color w:val="000000"/>
+          <w:sz w:val="28"/>
+          <w:szCs w:val="28"/>
+          <w:bdr w:val="none" w:sz="0" w:space="0" w:color="auto" w:frame="1"/>
+          <w:shd w:val="clear" w:color="auto" w:fill="FFFFFF"/>
         </w:rPr>
         <w:t>Proposed Timeline of work:</w:t>
+      </w:r>
+      <w:r>
+        <w:rPr>
+          <w:rFonts w:ascii="Times New Roman" w:hAnsi="Times New Roman" w:cs="Times New Roman"/>
+          <w:b/>
+          <w:bCs/>
+          <w:color w:val="000000"/>
+          <w:sz w:val="28"/>
+          <w:szCs w:val="28"/>
+          <w:bdr w:val="none" w:sz="0" w:space="0" w:color="auto" w:frame="1"/>
+          <w:shd w:val="clear" w:color="auto" w:fill="FFFFFF"/>
+        </w:rPr>
+        <w:t xml:space="preserve"> </w:t>
+      </w:r>
+    </w:p>
+    <w:p>
+      <w:pPr>
+        <w:pStyle w:val="ListParagraph"/>
+        <w:ind w:left="360" w:firstLineChars="0" w:firstLine="0"/>
+        <w:rPr>
+          <w:rFonts w:ascii="Times New Roman" w:hAnsi="Times New Roman" w:cs="Times New Roman"/>
+          <w:color w:val="000000"/>
+          <w:sz w:val="28"/>
+          <w:szCs w:val="28"/>
+          <w:bdr w:val="none" w:sz="0" w:space="0" w:color="auto" w:frame="1"/>
+          <w:shd w:val="clear" w:color="auto" w:fill="FFFFFF"/>
+        </w:rPr>
+      </w:pPr>
+      <w:r>
+        <w:rPr>
+          <w:rFonts w:ascii="Times New Roman" w:hAnsi="Times New Roman" w:cs="Times New Roman"/>
+          <w:color w:val="000000"/>
+          <w:sz w:val="28"/>
+          <w:szCs w:val="28"/>
+          <w:bdr w:val="none" w:sz="0" w:space="0" w:color="auto" w:frame="1"/>
+          <w:shd w:val="clear" w:color="auto" w:fill="FFFFFF"/>
+        </w:rPr>
+        <w:t xml:space="preserve">EDA: </w:t>
+      </w:r>
+      <w:r>
+        <w:rPr>
+          <w:rFonts w:ascii="Times New Roman" w:hAnsi="Times New Roman" w:cs="Times New Roman" w:hint="eastAsia"/>
+          <w:color w:val="000000"/>
+          <w:sz w:val="28"/>
+          <w:szCs w:val="28"/>
+          <w:bdr w:val="none" w:sz="0" w:space="0" w:color="auto" w:frame="1"/>
+          <w:shd w:val="clear" w:color="auto" w:fill="FFFFFF"/>
+        </w:rPr>
+        <w:t>1</w:t>
+      </w:r>
+      <w:r>
+        <w:rPr>
+          <w:rFonts w:ascii="Times New Roman" w:hAnsi="Times New Roman" w:cs="Times New Roman"/>
+          <w:color w:val="000000"/>
+          <w:sz w:val="28"/>
+          <w:szCs w:val="28"/>
+          <w:bdr w:val="none" w:sz="0" w:space="0" w:color="auto" w:frame="1"/>
+          <w:shd w:val="clear" w:color="auto" w:fill="FFFFFF"/>
+        </w:rPr>
+        <w:t xml:space="preserve">1.5 – 11.9 </w:t>
+      </w:r>
+    </w:p>
+    <w:p>
+      <w:pPr>
+        <w:pStyle w:val="ListParagraph"/>
+        <w:ind w:left="360" w:firstLineChars="0" w:firstLine="0"/>
+        <w:rPr>
+          <w:rFonts w:ascii="Times New Roman" w:hAnsi="Times New Roman" w:cs="Times New Roman"/>
+          <w:color w:val="000000"/>
+          <w:sz w:val="28"/>
+          <w:szCs w:val="28"/>
+          <w:bdr w:val="none" w:sz="0" w:space="0" w:color="auto" w:frame="1"/>
+          <w:shd w:val="clear" w:color="auto" w:fill="FFFFFF"/>
+        </w:rPr>
+      </w:pPr>
+      <w:r>
+        <w:rPr>
+          <w:rFonts w:ascii="Times New Roman" w:hAnsi="Times New Roman" w:cs="Times New Roman"/>
+          <w:color w:val="000000"/>
+          <w:sz w:val="28"/>
+          <w:szCs w:val="28"/>
+          <w:bdr w:val="none" w:sz="0" w:space="0" w:color="auto" w:frame="1"/>
+          <w:shd w:val="clear" w:color="auto" w:fill="FFFFFF"/>
+        </w:rPr>
+        <w:t>Data Cleaning: 11.10 – 11.14</w:t>
+      </w:r>
+    </w:p>
+    <w:p>
+      <w:pPr>
+        <w:pStyle w:val="ListParagraph"/>
+        <w:ind w:left="360" w:firstLineChars="0" w:firstLine="0"/>
+        <w:rPr>
+          <w:rFonts w:ascii="Times New Roman" w:hAnsi="Times New Roman" w:cs="Times New Roman"/>
+          <w:b/>
+          <w:bCs/>
+          <w:color w:val="000000"/>
+          <w:sz w:val="28"/>
+          <w:szCs w:val="28"/>
+          <w:bdr w:val="none" w:sz="0" w:space="0" w:color="auto" w:frame="1"/>
+          <w:shd w:val="clear" w:color="auto" w:fill="FFFFFF"/>
+        </w:rPr>
+      </w:pPr>
+      <w:r>
+        <w:rPr>
+          <w:rFonts w:ascii="Times New Roman" w:hAnsi="Times New Roman" w:cs="Times New Roman" w:hint="eastAsia"/>
+          <w:color w:val="000000"/>
+          <w:sz w:val="28"/>
+          <w:szCs w:val="28"/>
+          <w:bdr w:val="none" w:sz="0" w:space="0" w:color="auto" w:frame="1"/>
+          <w:shd w:val="clear" w:color="auto" w:fill="FFFFFF"/>
+        </w:rPr>
+        <w:t>M</w:t>
+      </w:r>
+      <w:r>
+        <w:rPr>
+          <w:rFonts w:ascii="Times New Roman" w:hAnsi="Times New Roman" w:cs="Times New Roman"/>
+          <w:color w:val="000000"/>
+          <w:sz w:val="28"/>
+          <w:szCs w:val="28"/>
+          <w:bdr w:val="none" w:sz="0" w:space="0" w:color="auto" w:frame="1"/>
+          <w:shd w:val="clear" w:color="auto" w:fill="FFFFFF"/>
+        </w:rPr>
+        <w:t>odeling and Validation: 11.15 – 11.19</w:t>
+      </w:r>
+    </w:p>
+    <w:p>
+      <w:pPr>
+        <w:pStyle w:val="ListParagraph"/>
+        <w:ind w:left="360" w:firstLineChars="0" w:firstLine="0"/>
+        <w:rPr>
+          <w:rFonts w:ascii="Times New Roman" w:hAnsi="Times New Roman" w:cs="Times New Roman" w:hint="eastAsia"/>
+          <w:b/>
+          <w:bCs/>
+          <w:color w:val="000000"/>
+          <w:sz w:val="28"/>
+          <w:szCs w:val="28"/>
+          <w:bdr w:val="none" w:sz="0" w:space="0" w:color="auto" w:frame="1"/>
+          <w:shd w:val="clear" w:color="auto" w:fill="FFFFFF"/>
+        </w:rPr>
+      </w:pPr>
+      <w:r>
+        <w:rPr>
+          <w:rFonts w:ascii="Times New Roman" w:hAnsi="Times New Roman" w:cs="Times New Roman"/>
+          <w:color w:val="000000"/>
+          <w:sz w:val="28"/>
+          <w:szCs w:val="28"/>
+          <w:bdr w:val="none" w:sz="0" w:space="0" w:color="auto" w:frame="1"/>
+          <w:shd w:val="clear" w:color="auto" w:fill="FFFFFF"/>
+        </w:rPr>
+        <w:t>Write up: 11.20-11.25</w:t>
       </w:r>
     </w:p>
     <w:sectPr>
@@ -426,8 +702,8 @@
   <w:abstractNum w:abstractNumId="0" w15:restartNumberingAfterBreak="0">
     <w:nsid w:val="2C992CD0"/>
     <w:multiLevelType w:val="hybridMultilevel"/>
-    <w:tmpl w:val="F294C1B4"/>
-    <w:lvl w:ilvl="0" w:tplc="AE50C5A0">
+    <w:tmpl w:val="429E1978"/>
+    <w:lvl w:ilvl="0" w:tplc="776E28A0">
       <w:start w:val="8"/>
       <w:numFmt w:val="bullet"/>
       <w:lvlText w:val=""/>
@@ -983,6 +1259,29 @@
       <w:ind w:firstLineChars="200" w:firstLine="420"/>
     </w:pPr>
   </w:style>
+  <w:style w:type="character" w:styleId="Hyperlink">
+    <w:name w:val="Hyperlink"/>
+    <w:basedOn w:val="DefaultParagraphFont"/>
+    <w:uiPriority w:val="99"/>
+    <w:unhideWhenUsed/>
+    <w:rsid w:val="003801CC"/>
+    <w:rPr>
+      <w:color w:val="0563C1" w:themeColor="hyperlink"/>
+      <w:u w:val="single"/>
+    </w:rPr>
+  </w:style>
+  <w:style w:type="character" w:styleId="UnresolvedMention">
+    <w:name w:val="Unresolved Mention"/>
+    <w:basedOn w:val="DefaultParagraphFont"/>
+    <w:uiPriority w:val="99"/>
+    <w:semiHidden/>
+    <w:unhideWhenUsed/>
+    <w:rsid w:val="003801CC"/>
+    <w:rPr>
+      <w:color w:val="605E5C"/>
+      <w:shd w:val="clear" w:color="auto" w:fill="E1DFDD"/>
+    </w:rPr>
+  </w:style>
 </w:styles>
 </file>
 

</xml_diff>

<commit_message>
revised the proposal with more details
</commit_message>
<xml_diff>
--- a/Proposal of Midterm Project.docx
+++ b/Proposal of Midterm Project.docx
@@ -47,7 +47,7 @@
       <w:pPr>
         <w:jc w:val="center"/>
         <w:rPr>
-          <w:rFonts w:ascii="Times New Roman" w:hAnsi="Times New Roman" w:cs="Times New Roman" w:hint="eastAsia"/>
+          <w:rFonts w:ascii="Times New Roman" w:hAnsi="Times New Roman" w:cs="Times New Roman"/>
           <w:color w:val="000000"/>
           <w:sz w:val="28"/>
           <w:szCs w:val="28"/>
@@ -246,31 +246,106 @@
           <w:bdr w:val="none" w:sz="0" w:space="0" w:color="auto" w:frame="1"/>
           <w:shd w:val="clear" w:color="auto" w:fill="FFFFFF"/>
         </w:rPr>
-        <w:t xml:space="preserve">. The industry I am curious of and have interest in </w:t>
-      </w:r>
-      <w:proofErr w:type="gramStart"/>
-      <w:r>
-        <w:rPr>
-          <w:rFonts w:ascii="Times New Roman" w:hAnsi="Times New Roman" w:cs="Times New Roman"/>
-          <w:color w:val="000000"/>
-          <w:sz w:val="28"/>
-          <w:szCs w:val="28"/>
-          <w:bdr w:val="none" w:sz="0" w:space="0" w:color="auto" w:frame="1"/>
-          <w:shd w:val="clear" w:color="auto" w:fill="FFFFFF"/>
-        </w:rPr>
-        <w:t>may .</w:t>
-      </w:r>
-      <w:proofErr w:type="gramEnd"/>
-      <w:r>
-        <w:rPr>
-          <w:rFonts w:ascii="Times New Roman" w:hAnsi="Times New Roman" w:cs="Times New Roman"/>
-          <w:color w:val="000000"/>
-          <w:sz w:val="28"/>
-          <w:szCs w:val="28"/>
-          <w:bdr w:val="none" w:sz="0" w:space="0" w:color="auto" w:frame="1"/>
-          <w:shd w:val="clear" w:color="auto" w:fill="FFFFFF"/>
-        </w:rPr>
-        <w:t xml:space="preserve"> I prefer to refine the fields that I love by taking some practices. Then I would like to choose something related with user portrait which I lay my interest on but haven’t set food on yet. </w:t>
+        <w:t xml:space="preserve">. The industry I have interest in may </w:t>
+      </w:r>
+      <w:r>
+        <w:rPr>
+          <w:rFonts w:ascii="Times New Roman" w:hAnsi="Times New Roman" w:cs="Times New Roman" w:hint="eastAsia"/>
+          <w:color w:val="000000"/>
+          <w:sz w:val="28"/>
+          <w:szCs w:val="28"/>
+          <w:bdr w:val="none" w:sz="0" w:space="0" w:color="auto" w:frame="1"/>
+          <w:shd w:val="clear" w:color="auto" w:fill="FFFFFF"/>
+        </w:rPr>
+        <w:t>b</w:t>
+      </w:r>
+      <w:r>
+        <w:rPr>
+          <w:rFonts w:ascii="Times New Roman" w:hAnsi="Times New Roman" w:cs="Times New Roman"/>
+          <w:color w:val="000000"/>
+          <w:sz w:val="28"/>
+          <w:szCs w:val="28"/>
+          <w:bdr w:val="none" w:sz="0" w:space="0" w:color="auto" w:frame="1"/>
+          <w:shd w:val="clear" w:color="auto" w:fill="FFFFFF"/>
+        </w:rPr>
+        <w:t>e various now</w:t>
+      </w:r>
+      <w:r>
+        <w:rPr>
+          <w:rFonts w:ascii="Times New Roman" w:hAnsi="Times New Roman" w:cs="Times New Roman"/>
+          <w:color w:val="000000"/>
+          <w:sz w:val="28"/>
+          <w:szCs w:val="28"/>
+          <w:bdr w:val="none" w:sz="0" w:space="0" w:color="auto" w:frame="1"/>
+          <w:shd w:val="clear" w:color="auto" w:fill="FFFFFF"/>
+        </w:rPr>
+        <w:t xml:space="preserve">. I prefer to refine the fields </w:t>
+      </w:r>
+      <w:r>
+        <w:rPr>
+          <w:rFonts w:ascii="Times New Roman" w:hAnsi="Times New Roman" w:cs="Times New Roman"/>
+          <w:color w:val="000000"/>
+          <w:sz w:val="28"/>
+          <w:szCs w:val="28"/>
+          <w:bdr w:val="none" w:sz="0" w:space="0" w:color="auto" w:frame="1"/>
+          <w:shd w:val="clear" w:color="auto" w:fill="FFFFFF"/>
+        </w:rPr>
+        <w:t xml:space="preserve">and the industry </w:t>
+      </w:r>
+      <w:r>
+        <w:rPr>
+          <w:rFonts w:ascii="Times New Roman" w:hAnsi="Times New Roman" w:cs="Times New Roman"/>
+          <w:color w:val="000000"/>
+          <w:sz w:val="28"/>
+          <w:szCs w:val="28"/>
+          <w:bdr w:val="none" w:sz="0" w:space="0" w:color="auto" w:frame="1"/>
+          <w:shd w:val="clear" w:color="auto" w:fill="FFFFFF"/>
+        </w:rPr>
+        <w:t>that I love by taking some practices. Then I would like to choose something related with user portrait which I lay my interest on but haven’t set food on yet.</w:t>
+      </w:r>
+      <w:r>
+        <w:rPr>
+          <w:rFonts w:ascii="Times New Roman" w:hAnsi="Times New Roman" w:cs="Times New Roman"/>
+          <w:color w:val="000000"/>
+          <w:sz w:val="28"/>
+          <w:szCs w:val="28"/>
+          <w:bdr w:val="none" w:sz="0" w:space="0" w:color="auto" w:frame="1"/>
+          <w:shd w:val="clear" w:color="auto" w:fill="FFFFFF"/>
+        </w:rPr>
+        <w:t xml:space="preserve"> Plus, </w:t>
+      </w:r>
+      <w:r>
+        <w:rPr>
+          <w:rFonts w:ascii="Times New Roman" w:hAnsi="Times New Roman" w:cs="Times New Roman" w:hint="eastAsia"/>
+          <w:color w:val="000000"/>
+          <w:sz w:val="28"/>
+          <w:szCs w:val="28"/>
+          <w:bdr w:val="none" w:sz="0" w:space="0" w:color="auto" w:frame="1"/>
+          <w:shd w:val="clear" w:color="auto" w:fill="FFFFFF"/>
+        </w:rPr>
+        <w:t>I</w:t>
+      </w:r>
+      <w:r>
+        <w:rPr>
+          <w:rFonts w:ascii="Times New Roman" w:hAnsi="Times New Roman" w:cs="Times New Roman"/>
+          <w:color w:val="000000"/>
+          <w:sz w:val="28"/>
+          <w:szCs w:val="28"/>
+          <w:bdr w:val="none" w:sz="0" w:space="0" w:color="auto" w:frame="1"/>
+          <w:shd w:val="clear" w:color="auto" w:fill="FFFFFF"/>
+        </w:rPr>
+        <w:t xml:space="preserve"> am also a potential game player.</w:t>
+      </w:r>
+      <w:r>
+        <w:rPr>
+          <w:rFonts w:ascii="Times New Roman" w:hAnsi="Times New Roman" w:cs="Times New Roman"/>
+          <w:color w:val="000000"/>
+          <w:sz w:val="28"/>
+          <w:szCs w:val="28"/>
+          <w:bdr w:val="none" w:sz="0" w:space="0" w:color="auto" w:frame="1"/>
+          <w:shd w:val="clear" w:color="auto" w:fill="FFFFFF"/>
+        </w:rPr>
+        <w:t xml:space="preserve"> </w:t>
       </w:r>
       <w:r>
         <w:rPr>
@@ -292,7 +367,18 @@
           <w:bdr w:val="none" w:sz="0" w:space="0" w:color="auto" w:frame="1"/>
           <w:shd w:val="clear" w:color="auto" w:fill="FFFFFF"/>
         </w:rPr>
-        <w:t xml:space="preserve"> I choose the data …</w:t>
+        <w:t xml:space="preserve"> I choose the data </w:t>
+      </w:r>
+      <w:r>
+        <w:rPr>
+          <w:rFonts w:ascii="Times New Roman" w:hAnsi="Times New Roman" w:cs="Times New Roman"/>
+          <w:color w:val="000000"/>
+          <w:sz w:val="28"/>
+          <w:szCs w:val="28"/>
+          <w:bdr w:val="none" w:sz="0" w:space="0" w:color="auto" w:frame="1"/>
+          <w:shd w:val="clear" w:color="auto" w:fill="FFFFFF"/>
+        </w:rPr>
+        <w:t>of steam store games to somehow have a basic sense of user behaviors and test my interest in this field.</w:t>
       </w:r>
     </w:p>
     <w:p>
@@ -377,7 +463,7 @@
         <w:pStyle w:val="ListParagraph"/>
         <w:ind w:left="360" w:firstLineChars="0" w:firstLine="0"/>
         <w:rPr>
-          <w:rFonts w:ascii="Times New Roman" w:hAnsi="Times New Roman" w:cs="Times New Roman" w:hint="eastAsia"/>
+          <w:rFonts w:ascii="Times New Roman" w:hAnsi="Times New Roman" w:cs="Times New Roman"/>
           <w:b/>
           <w:bCs/>
           <w:color w:val="000000"/>
@@ -483,8 +569,8 @@
         <w:rPr>
           <w:rFonts w:ascii="Times New Roman" w:hAnsi="Times New Roman" w:cs="Times New Roman"/>
           <w:color w:val="000000"/>
-          <w:sz w:val="28"/>
-          <w:szCs w:val="28"/>
+          <w:sz w:val="24"/>
+          <w:szCs w:val="24"/>
           <w:bdr w:val="none" w:sz="0" w:space="0" w:color="auto" w:frame="1"/>
           <w:shd w:val="clear" w:color="auto" w:fill="FFFFFF"/>
         </w:rPr>
@@ -495,8 +581,8 @@
           <w:rPr>
             <w:rFonts w:ascii="Times New Roman" w:hAnsi="Times New Roman" w:cs="Times New Roman"/>
             <w:color w:val="000000"/>
-            <w:sz w:val="28"/>
-            <w:szCs w:val="28"/>
+            <w:sz w:val="24"/>
+            <w:szCs w:val="24"/>
             <w:bdr w:val="none" w:sz="0" w:space="0" w:color="auto" w:frame="1"/>
             <w:shd w:val="clear" w:color="auto" w:fill="FFFFFF"/>
           </w:rPr>
@@ -665,7 +751,7 @@
         <w:pStyle w:val="ListParagraph"/>
         <w:ind w:left="360" w:firstLineChars="0" w:firstLine="0"/>
         <w:rPr>
-          <w:rFonts w:ascii="Times New Roman" w:hAnsi="Times New Roman" w:cs="Times New Roman" w:hint="eastAsia"/>
+          <w:rFonts w:ascii="Times New Roman" w:hAnsi="Times New Roman" w:cs="Times New Roman"/>
           <w:b/>
           <w:bCs/>
           <w:color w:val="000000"/>

</xml_diff>